<commit_message>
Question added in Strings
</commit_message>
<xml_diff>
--- a/dsaPractice/code/out/production/code/code/recursion/basicQuestions/arrays/Questions.docx
+++ b/dsaPractice/code/out/production/code/code/recursion/basicQuestions/arrays/Questions.docx
@@ -85,15 +85,7 @@
       </w:r>
       <w:proofErr w:type="spellEnd"/>
       <w:r>
-        <w:t xml:space="preserve"> = [-2,</w:t>
-      </w:r>
-      <w:proofErr w:type="gramStart"/>
-      <w:r>
-        <w:t>1,-</w:t>
-      </w:r>
-      <w:proofErr w:type="gramEnd"/>
-      <w:r>
-        <w:t>3,4,-1,2,1,-5,4]</w:t>
+        <w:t xml:space="preserve"> = [-2,1,-3,4,-1,2,1,-5,4]</w:t>
       </w:r>
     </w:p>
     <w:p>
@@ -117,15 +109,7 @@
         <w:t>Explanation:</w:t>
       </w:r>
       <w:r>
-        <w:t xml:space="preserve"> The subarray [</w:t>
-      </w:r>
-      <w:proofErr w:type="gramStart"/>
-      <w:r>
-        <w:t>4,-</w:t>
-      </w:r>
-      <w:proofErr w:type="gramEnd"/>
-      <w:r>
-        <w:t>1,2,1] has the largest sum 6.</w:t>
+        <w:t xml:space="preserve"> The subarray [4,-1,2,1] has the largest sum 6.</w:t>
       </w:r>
     </w:p>
     <w:p>
@@ -207,15 +191,7 @@
       </w:r>
       <w:proofErr w:type="spellEnd"/>
       <w:r>
-        <w:t xml:space="preserve"> = [5,</w:t>
-      </w:r>
-      <w:proofErr w:type="gramStart"/>
-      <w:r>
-        <w:t>4,-</w:t>
-      </w:r>
-      <w:proofErr w:type="gramEnd"/>
-      <w:r>
-        <w:t>1,7,8]</w:t>
+        <w:t xml:space="preserve"> = [5,4,-1,7,8]</w:t>
       </w:r>
     </w:p>
     <w:p>
@@ -239,15 +215,7 @@
         <w:t>Explanation:</w:t>
       </w:r>
       <w:r>
-        <w:t xml:space="preserve"> The subarray [5,</w:t>
-      </w:r>
-      <w:proofErr w:type="gramStart"/>
-      <w:r>
-        <w:t>4,-</w:t>
-      </w:r>
-      <w:proofErr w:type="gramEnd"/>
-      <w:r>
-        <w:t>1,7,8] has the largest sum 23.</w:t>
+        <w:t xml:space="preserve"> The subarray [5,4,-1,7,8] has the largest sum 23.</w:t>
       </w:r>
     </w:p>
     <w:p/>
@@ -356,15 +324,7 @@
         <w:t>Explanation:</w:t>
       </w:r>
       <w:r>
-        <w:t xml:space="preserve"> The longest consecutive elements sequence is [1, 2, 3, 4]. </w:t>
-      </w:r>
-      <w:proofErr w:type="gramStart"/>
-      <w:r>
-        <w:t>Therefore</w:t>
-      </w:r>
-      <w:proofErr w:type="gramEnd"/>
-      <w:r>
-        <w:t xml:space="preserve"> its length is 4.</w:t>
+        <w:t xml:space="preserve"> The longest consecutive elements sequence is [1, 2, 3, 4]. Therefore its length is 4.</w:t>
       </w:r>
     </w:p>
     <w:p>
@@ -479,17 +439,12 @@
         <w:t>[k]] such that </w:t>
       </w:r>
       <w:proofErr w:type="spellStart"/>
-      <w:proofErr w:type="gramStart"/>
       <w:r>
         <w:t>i</w:t>
       </w:r>
       <w:proofErr w:type="spellEnd"/>
       <w:r>
-        <w:t xml:space="preserve"> !</w:t>
-      </w:r>
-      <w:proofErr w:type="gramEnd"/>
-      <w:r>
-        <w:t>= j, </w:t>
+        <w:t xml:space="preserve"> != j, </w:t>
       </w:r>
       <w:proofErr w:type="spellStart"/>
       <w:r>
@@ -569,15 +524,7 @@
       </w:r>
       <w:proofErr w:type="spellEnd"/>
       <w:r>
-        <w:t xml:space="preserve"> = [-1,0,1,</w:t>
-      </w:r>
-      <w:proofErr w:type="gramStart"/>
-      <w:r>
-        <w:t>2,-</w:t>
-      </w:r>
-      <w:proofErr w:type="gramEnd"/>
-      <w:r>
-        <w:t>1,-4]</w:t>
+        <w:t xml:space="preserve"> = [-1,0,1,2,-1,-4]</w:t>
       </w:r>
     </w:p>
     <w:p>
@@ -589,15 +536,7 @@
         <w:t>Output:</w:t>
       </w:r>
       <w:r>
-        <w:t xml:space="preserve"> [[-</w:t>
-      </w:r>
-      <w:proofErr w:type="gramStart"/>
-      <w:r>
-        <w:t>1,-</w:t>
-      </w:r>
-      <w:proofErr w:type="gramEnd"/>
-      <w:r>
-        <w:t>1,2],[-1,0,1]]</w:t>
+        <w:t xml:space="preserve"> [[-1,-1,2],[-1,0,1]]</w:t>
       </w:r>
     </w:p>
     <w:p>
@@ -614,17 +553,12 @@
     </w:p>
     <w:p>
       <w:proofErr w:type="spellStart"/>
-      <w:proofErr w:type="gramStart"/>
-      <w:r>
-        <w:t>nums</w:t>
-      </w:r>
-      <w:proofErr w:type="spellEnd"/>
-      <w:r>
-        <w:t>[</w:t>
-      </w:r>
-      <w:proofErr w:type="gramEnd"/>
-      <w:r>
-        <w:t xml:space="preserve">0] + </w:t>
+      <w:r>
+        <w:t>nums</w:t>
+      </w:r>
+      <w:proofErr w:type="spellEnd"/>
+      <w:r>
+        <w:t xml:space="preserve">[0] + </w:t>
       </w:r>
       <w:proofErr w:type="spellStart"/>
       <w:r>
@@ -645,17 +579,12 @@
     </w:p>
     <w:p>
       <w:proofErr w:type="spellStart"/>
-      <w:proofErr w:type="gramStart"/>
-      <w:r>
-        <w:t>nums</w:t>
-      </w:r>
-      <w:proofErr w:type="spellEnd"/>
-      <w:r>
-        <w:t>[</w:t>
-      </w:r>
-      <w:proofErr w:type="gramEnd"/>
-      <w:r>
-        <w:t xml:space="preserve">1] + </w:t>
+      <w:r>
+        <w:t>nums</w:t>
+      </w:r>
+      <w:proofErr w:type="spellEnd"/>
+      <w:r>
+        <w:t xml:space="preserve">[1] + </w:t>
       </w:r>
       <w:proofErr w:type="spellStart"/>
       <w:r>
@@ -676,17 +605,12 @@
     </w:p>
     <w:p>
       <w:proofErr w:type="spellStart"/>
-      <w:proofErr w:type="gramStart"/>
-      <w:r>
-        <w:t>nums</w:t>
-      </w:r>
-      <w:proofErr w:type="spellEnd"/>
-      <w:r>
-        <w:t>[</w:t>
-      </w:r>
-      <w:proofErr w:type="gramEnd"/>
-      <w:r>
-        <w:t xml:space="preserve">0] + </w:t>
+      <w:r>
+        <w:t>nums</w:t>
+      </w:r>
+      <w:proofErr w:type="spellEnd"/>
+      <w:r>
+        <w:t xml:space="preserve">[0] + </w:t>
       </w:r>
       <w:proofErr w:type="spellStart"/>
       <w:r>
@@ -707,15 +631,7 @@
     </w:p>
     <w:p>
       <w:r>
-        <w:t>The distinct triplets are [-1,0,1] and [-</w:t>
-      </w:r>
-      <w:proofErr w:type="gramStart"/>
-      <w:r>
-        <w:t>1,-</w:t>
-      </w:r>
-      <w:proofErr w:type="gramEnd"/>
-      <w:r>
-        <w:t>1,2].</w:t>
+        <w:t>The distinct triplets are [-1,0,1] and [-1,-1,2].</w:t>
       </w:r>
     </w:p>
     <w:p>
@@ -907,15 +823,7 @@
       </w:r>
       <w:proofErr w:type="spellEnd"/>
       <w:r>
-        <w:t xml:space="preserve"> = [-1,2,</w:t>
-      </w:r>
-      <w:proofErr w:type="gramStart"/>
-      <w:r>
-        <w:t>1,-</w:t>
-      </w:r>
-      <w:proofErr w:type="gramEnd"/>
-      <w:r>
-        <w:t>4], target = 1</w:t>
+        <w:t xml:space="preserve"> = [-1,2,1,-4], target = 1</w:t>
       </w:r>
     </w:p>
     <w:p>
@@ -1191,15 +1099,7 @@
       </w:r>
       <w:proofErr w:type="spellEnd"/>
       <w:r>
-        <w:t xml:space="preserve"> = [1,</w:t>
-      </w:r>
-      <w:proofErr w:type="gramStart"/>
-      <w:r>
-        <w:t>0,-</w:t>
-      </w:r>
-      <w:proofErr w:type="gramEnd"/>
-      <w:r>
-        <w:t>1,0,-2,2], target = 0</w:t>
+        <w:t xml:space="preserve"> = [1,0,-1,0,-2,2], target = 0</w:t>
       </w:r>
     </w:p>
     <w:p>
@@ -1211,15 +1111,7 @@
         <w:t>Output:</w:t>
       </w:r>
       <w:r>
-        <w:t xml:space="preserve"> [[-</w:t>
-      </w:r>
-      <w:proofErr w:type="gramStart"/>
-      <w:r>
-        <w:t>2,-</w:t>
-      </w:r>
-      <w:proofErr w:type="gramEnd"/>
-      <w:r>
-        <w:t>1,1,2],[-2,0,0,2],[-1,0,0,1]]</w:t>
+        <w:t xml:space="preserve"> [[-2,-1,1,2],[-2,0,0,2],[-1,0,0,1]]</w:t>
       </w:r>
     </w:p>
     <w:p>
@@ -1263,6 +1155,118 @@
         <w:t xml:space="preserve"> [[2,2,2,2]]</w:t>
       </w:r>
     </w:p>
+    <w:p/>
+    <w:p>
+      <w:r>
+        <w:t xml:space="preserve">Question6: </w:t>
+      </w:r>
+    </w:p>
+    <w:p>
+      <w:r>
+        <w:t>Given a list of non-negative integers </w:t>
+      </w:r>
+      <w:proofErr w:type="spellStart"/>
+      <w:r>
+        <w:t>nums</w:t>
+      </w:r>
+      <w:proofErr w:type="spellEnd"/>
+      <w:r>
+        <w:t>, arrange them such that they form the largest number and return it.</w:t>
+      </w:r>
+    </w:p>
+    <w:p>
+      <w:r>
+        <w:t>Since the result may be very large, so you need to return a string instead of an integer.</w:t>
+      </w:r>
+    </w:p>
+    <w:p>
+      <w:r>
+        <w:t> </w:t>
+      </w:r>
+    </w:p>
+    <w:p>
+      <w:r>
+        <w:rPr>
+          <w:b/>
+          <w:bCs/>
+        </w:rPr>
+        <w:t>Example 1:</w:t>
+      </w:r>
+    </w:p>
+    <w:p>
+      <w:r>
+        <w:rPr>
+          <w:b/>
+          <w:bCs/>
+        </w:rPr>
+        <w:t>Input:</w:t>
+      </w:r>
+      <w:r>
+        <w:t xml:space="preserve"> </w:t>
+      </w:r>
+      <w:proofErr w:type="spellStart"/>
+      <w:r>
+        <w:t>nums</w:t>
+      </w:r>
+      <w:proofErr w:type="spellEnd"/>
+      <w:r>
+        <w:t xml:space="preserve"> = [10,2]</w:t>
+      </w:r>
+    </w:p>
+    <w:p>
+      <w:r>
+        <w:rPr>
+          <w:b/>
+          <w:bCs/>
+        </w:rPr>
+        <w:t>Output:</w:t>
+      </w:r>
+      <w:r>
+        <w:t xml:space="preserve"> "210"</w:t>
+      </w:r>
+    </w:p>
+    <w:p>
+      <w:r>
+        <w:rPr>
+          <w:b/>
+          <w:bCs/>
+        </w:rPr>
+        <w:t>Example 2:</w:t>
+      </w:r>
+    </w:p>
+    <w:p>
+      <w:r>
+        <w:rPr>
+          <w:b/>
+          <w:bCs/>
+        </w:rPr>
+        <w:t>Input:</w:t>
+      </w:r>
+      <w:r>
+        <w:t xml:space="preserve"> </w:t>
+      </w:r>
+      <w:proofErr w:type="spellStart"/>
+      <w:r>
+        <w:t>nums</w:t>
+      </w:r>
+      <w:proofErr w:type="spellEnd"/>
+      <w:r>
+        <w:t xml:space="preserve"> = [3,30,34,5,9]</w:t>
+      </w:r>
+    </w:p>
+    <w:p>
+      <w:r>
+        <w:rPr>
+          <w:b/>
+          <w:bCs/>
+        </w:rPr>
+        <w:t>Output:</w:t>
+      </w:r>
+      <w:r>
+        <w:t xml:space="preserve"> "9534330"</w:t>
+      </w:r>
+    </w:p>
+    <w:p/>
     <w:p/>
     <w:p/>
     <w:p>

</xml_diff>